<commit_message>
Update TBAG vývojový dokument.docx
</commit_message>
<xml_diff>
--- a/dokumenty/TBAG vývojový dokument.docx
+++ b/dokumenty/TBAG vývojový dokument.docx
@@ -6,11 +6,9 @@
       <w:pPr>
         <w:pStyle w:val="Nadpis1"/>
       </w:pPr>
-      <w:proofErr w:type="spellStart"/>
       <w:r>
         <w:t>Main</w:t>
       </w:r>
-      <w:proofErr w:type="spellEnd"/>
     </w:p>
     <w:p>
       <w:r>
@@ -21,11 +19,9 @@
       <w:pPr>
         <w:pStyle w:val="Nadpis2"/>
       </w:pPr>
-      <w:proofErr w:type="spellStart"/>
       <w:r>
         <w:t>Main-casopis</w:t>
       </w:r>
-      <w:proofErr w:type="spellEnd"/>
     </w:p>
     <w:p>
       <w:r>
@@ -36,13 +32,8 @@
       <w:pPr>
         <w:pStyle w:val="Nadpis2"/>
       </w:pPr>
-      <w:proofErr w:type="spellStart"/>
-      <w:r>
-        <w:t>Main</w:t>
-      </w:r>
-      <w:proofErr w:type="spellEnd"/>
-      <w:r>
-        <w:t>-anketa</w:t>
+      <w:r>
+        <w:t>Main-anketa</w:t>
       </w:r>
     </w:p>
     <w:p>
@@ -54,11 +45,9 @@
       <w:pPr>
         <w:pStyle w:val="Nadpis2"/>
       </w:pPr>
-      <w:proofErr w:type="spellStart"/>
       <w:r>
         <w:t>Main-info</w:t>
       </w:r>
-      <w:proofErr w:type="spellEnd"/>
     </w:p>
     <w:p>
       <w:r>
@@ -69,13 +58,8 @@
       <w:pPr>
         <w:pStyle w:val="Nadpis2"/>
       </w:pPr>
-      <w:proofErr w:type="spellStart"/>
-      <w:r>
-        <w:t>Main</w:t>
-      </w:r>
-      <w:proofErr w:type="spellEnd"/>
-      <w:r>
-        <w:t>-galerie</w:t>
+      <w:r>
+        <w:t>Main-galerie</w:t>
       </w:r>
     </w:p>
     <w:p>
@@ -102,6 +86,11 @@
       </w:pPr>
       <w:r>
         <w:t>Sepsání článku</w:t>
+      </w:r>
+    </w:p>
+    <w:p>
+      <w:r>
+        <w:t>Zde se bude sepisovat článek který se následně odešle.</w:t>
       </w:r>
     </w:p>
     <w:p>

</xml_diff>